<commit_message>
Client dengan GUI - masih dalam proses penyelesaian
Belum bisa connect ke server
</commit_message>
<xml_diff>
--- a/Dokumentasi Progress Pengerjaan Program Chat Client Server.docx
+++ b/Dokumentasi Progress Pengerjaan Program Chat Client Server.docx
@@ -336,47 +336,91 @@
           <w:b/>
         </w:rPr>
       </w:pPr>
-      <w:r>
-        <w:rPr>
-          <w:b/>
-        </w:rPr>
-        <w:t>Oleh :</w:t>
-      </w:r>
-    </w:p>
-    <w:p>
-      <w:pPr>
-        <w:spacing w:line="276" w:lineRule="auto"/>
-        <w:jc w:val="center"/>
-        <w:rPr>
-          <w:b/>
-        </w:rPr>
-      </w:pPr>
-    </w:p>
-    <w:p>
-      <w:pPr>
-        <w:spacing w:line="276" w:lineRule="auto"/>
-        <w:jc w:val="center"/>
-        <w:rPr>
-          <w:b/>
-          <w:sz w:val="28"/>
-          <w:lang w:val="id-ID"/>
-        </w:rPr>
-      </w:pPr>
-      <w:r>
-        <w:rPr>
-          <w:b/>
-          <w:sz w:val="28"/>
-        </w:rPr>
-        <w:t>Hafieludin yusuf rizana</w:t>
-      </w:r>
-      <w:r>
-        <w:rPr>
-          <w:b/>
-          <w:sz w:val="28"/>
-          <w:lang w:val="id-ID"/>
+      <w:proofErr w:type="spellStart"/>
+      <w:proofErr w:type="gramStart"/>
+      <w:r>
+        <w:rPr>
+          <w:b/>
+        </w:rPr>
+        <w:t>Oleh</w:t>
+      </w:r>
+      <w:proofErr w:type="spellEnd"/>
+      <w:r>
+        <w:rPr>
+          <w:b/>
+        </w:rPr>
+        <w:t xml:space="preserve"> :</w:t>
+      </w:r>
+      <w:proofErr w:type="gramEnd"/>
+    </w:p>
+    <w:p>
+      <w:pPr>
+        <w:spacing w:line="276" w:lineRule="auto"/>
+        <w:jc w:val="center"/>
+        <w:rPr>
+          <w:b/>
+        </w:rPr>
+      </w:pPr>
+    </w:p>
+    <w:p>
+      <w:pPr>
+        <w:spacing w:line="276" w:lineRule="auto"/>
+        <w:jc w:val="center"/>
+        <w:rPr>
+          <w:b/>
+          <w:sz w:val="28"/>
+          <w:lang w:val="id-ID"/>
+        </w:rPr>
+      </w:pPr>
+      <w:proofErr w:type="spellStart"/>
+      <w:r>
+        <w:rPr>
+          <w:b/>
+          <w:sz w:val="28"/>
+        </w:rPr>
+        <w:t>Hafieludin</w:t>
+      </w:r>
+      <w:proofErr w:type="spellEnd"/>
+      <w:r>
+        <w:rPr>
+          <w:b/>
+          <w:sz w:val="28"/>
         </w:rPr>
         <w:t xml:space="preserve"> </w:t>
       </w:r>
+      <w:proofErr w:type="spellStart"/>
+      <w:r>
+        <w:rPr>
+          <w:b/>
+          <w:sz w:val="28"/>
+        </w:rPr>
+        <w:t>yusuf</w:t>
+      </w:r>
+      <w:proofErr w:type="spellEnd"/>
+      <w:r>
+        <w:rPr>
+          <w:b/>
+          <w:sz w:val="28"/>
+        </w:rPr>
+        <w:t xml:space="preserve"> </w:t>
+      </w:r>
+      <w:proofErr w:type="spellStart"/>
+      <w:r>
+        <w:rPr>
+          <w:b/>
+          <w:sz w:val="28"/>
+        </w:rPr>
+        <w:t>rizana</w:t>
+      </w:r>
+      <w:proofErr w:type="spellEnd"/>
+      <w:r>
+        <w:rPr>
+          <w:b/>
+          <w:sz w:val="28"/>
+          <w:lang w:val="id-ID"/>
+        </w:rPr>
+        <w:t xml:space="preserve"> </w:t>
+      </w:r>
       <w:r>
         <w:rPr>
           <w:b/>
@@ -392,13 +436,6 @@
           <w:lang w:val="id-ID"/>
         </w:rPr>
         <w:tab/>
-      </w:r>
-      <w:r>
-        <w:rPr>
-          <w:b/>
-          <w:sz w:val="28"/>
-          <w:lang w:val="id-ID"/>
-        </w:rPr>
         <w:t>5112100024</w:t>
       </w:r>
     </w:p>
@@ -418,58 +455,75 @@
           <w:sz w:val="28"/>
           <w:lang w:val="id-ID"/>
         </w:rPr>
-        <w:t xml:space="preserve">Ramadhan rosihadi perdana </w:t>
-      </w:r>
-      <w:r>
-        <w:rPr>
-          <w:b/>
-          <w:sz w:val="28"/>
-          <w:lang w:val="id-ID"/>
+        <w:t xml:space="preserve">Ramadhan rosihadi perdana  </w:t>
+      </w:r>
+      <w:r>
+        <w:rPr>
+          <w:b/>
+          <w:sz w:val="28"/>
+          <w:lang w:val="id-ID"/>
+        </w:rPr>
+        <w:tab/>
+      </w:r>
+      <w:r>
+        <w:rPr>
+          <w:b/>
+          <w:sz w:val="28"/>
+          <w:lang w:val="id-ID"/>
+        </w:rPr>
+        <w:tab/>
+      </w:r>
+      <w:r>
+        <w:rPr>
+          <w:b/>
+          <w:sz w:val="28"/>
+          <w:lang w:val="id-ID"/>
+        </w:rPr>
+        <w:t>5112100032</w:t>
+      </w:r>
+    </w:p>
+    <w:p>
+      <w:pPr>
+        <w:spacing w:line="276" w:lineRule="auto"/>
+        <w:jc w:val="center"/>
+        <w:rPr>
+          <w:b/>
+          <w:sz w:val="28"/>
+          <w:lang w:val="id-ID"/>
+        </w:rPr>
+      </w:pPr>
+      <w:r>
+        <w:rPr>
+          <w:b/>
+          <w:sz w:val="28"/>
+        </w:rPr>
+        <w:t xml:space="preserve">Muhammad </w:t>
+      </w:r>
+      <w:proofErr w:type="spellStart"/>
+      <w:r>
+        <w:rPr>
+          <w:b/>
+          <w:sz w:val="28"/>
+        </w:rPr>
+        <w:t>iqbal</w:t>
+      </w:r>
+      <w:proofErr w:type="spellEnd"/>
+      <w:r>
+        <w:rPr>
+          <w:b/>
+          <w:sz w:val="28"/>
         </w:rPr>
         <w:t xml:space="preserve"> </w:t>
       </w:r>
-      <w:r>
-        <w:rPr>
-          <w:b/>
-          <w:sz w:val="28"/>
-          <w:lang w:val="id-ID"/>
-        </w:rPr>
-        <w:tab/>
-      </w:r>
-      <w:r>
-        <w:rPr>
-          <w:b/>
-          <w:sz w:val="28"/>
-          <w:lang w:val="id-ID"/>
-        </w:rPr>
-        <w:tab/>
-      </w:r>
-      <w:r>
-        <w:rPr>
-          <w:b/>
-          <w:sz w:val="28"/>
-          <w:lang w:val="id-ID"/>
-        </w:rPr>
-        <w:t>5112100032</w:t>
-      </w:r>
-    </w:p>
-    <w:p>
-      <w:pPr>
-        <w:spacing w:line="276" w:lineRule="auto"/>
-        <w:jc w:val="center"/>
-        <w:rPr>
-          <w:b/>
-          <w:sz w:val="28"/>
-          <w:lang w:val="id-ID"/>
-        </w:rPr>
-      </w:pPr>
-      <w:r>
-        <w:rPr>
-          <w:b/>
-          <w:sz w:val="28"/>
-        </w:rPr>
-        <w:t>Muhammad iqbal tanjung</w:t>
-      </w:r>
+      <w:proofErr w:type="spellStart"/>
+      <w:r>
+        <w:rPr>
+          <w:b/>
+          <w:sz w:val="28"/>
+        </w:rPr>
+        <w:t>tanjung</w:t>
+      </w:r>
+      <w:proofErr w:type="spellEnd"/>
       <w:r>
         <w:rPr>
           <w:b/>
@@ -506,13 +560,47 @@
           <w:lang w:val="id-ID"/>
         </w:rPr>
       </w:pPr>
-      <w:r>
-        <w:rPr>
-          <w:b/>
-          <w:sz w:val="28"/>
-        </w:rPr>
-        <w:t>Yohanes aditya sutanto</w:t>
-      </w:r>
+      <w:proofErr w:type="spellStart"/>
+      <w:r>
+        <w:rPr>
+          <w:b/>
+          <w:sz w:val="28"/>
+        </w:rPr>
+        <w:t>Yohanes</w:t>
+      </w:r>
+      <w:proofErr w:type="spellEnd"/>
+      <w:r>
+        <w:rPr>
+          <w:b/>
+          <w:sz w:val="28"/>
+        </w:rPr>
+        <w:t xml:space="preserve"> </w:t>
+      </w:r>
+      <w:proofErr w:type="spellStart"/>
+      <w:r>
+        <w:rPr>
+          <w:b/>
+          <w:sz w:val="28"/>
+        </w:rPr>
+        <w:t>aditya</w:t>
+      </w:r>
+      <w:proofErr w:type="spellEnd"/>
+      <w:r>
+        <w:rPr>
+          <w:b/>
+          <w:sz w:val="28"/>
+        </w:rPr>
+        <w:t xml:space="preserve"> </w:t>
+      </w:r>
+      <w:proofErr w:type="spellStart"/>
+      <w:r>
+        <w:rPr>
+          <w:b/>
+          <w:sz w:val="28"/>
+        </w:rPr>
+        <w:t>sutanto</w:t>
+      </w:r>
+      <w:proofErr w:type="spellEnd"/>
       <w:r>
         <w:rPr>
           <w:b/>
@@ -805,7 +893,7 @@
       <w:r>
         <w:rPr>
           <w:noProof/>
-          <w:lang w:eastAsia="id-ID"/>
+          <w:lang w:val="id-ID" w:eastAsia="id-ID"/>
         </w:rPr>
         <w:drawing>
           <wp:inline distT="0" distB="0" distL="0" distR="0" wp14:anchorId="5629A80A" wp14:editId="3C0173F6">
@@ -844,9 +932,400 @@
         </w:drawing>
       </w:r>
     </w:p>
-    <w:p>
+    <w:p/>
+    <w:p>
+      <w:pPr>
+        <w:rPr>
+          <w:b/>
+          <w:lang w:val="id-ID"/>
+        </w:rPr>
+      </w:pPr>
+    </w:p>
+    <w:p>
+      <w:pPr>
+        <w:rPr>
+          <w:b/>
+          <w:lang w:val="id-ID"/>
+        </w:rPr>
+      </w:pPr>
+    </w:p>
+    <w:p>
+      <w:pPr>
+        <w:rPr>
+          <w:b/>
+          <w:lang w:val="id-ID"/>
+        </w:rPr>
+      </w:pPr>
+    </w:p>
+    <w:p>
+      <w:pPr>
+        <w:rPr>
+          <w:b/>
+          <w:lang w:val="id-ID"/>
+        </w:rPr>
+      </w:pPr>
+    </w:p>
+    <w:p>
+      <w:pPr>
+        <w:rPr>
+          <w:b/>
+          <w:lang w:val="id-ID"/>
+        </w:rPr>
+      </w:pPr>
+    </w:p>
+    <w:p>
+      <w:pPr>
+        <w:rPr>
+          <w:b/>
+          <w:lang w:val="id-ID"/>
+        </w:rPr>
+      </w:pPr>
+    </w:p>
+    <w:p>
+      <w:pPr>
+        <w:rPr>
+          <w:b/>
+          <w:lang w:val="id-ID"/>
+        </w:rPr>
+      </w:pPr>
+    </w:p>
+    <w:p>
+      <w:pPr>
+        <w:rPr>
+          <w:b/>
+          <w:lang w:val="id-ID"/>
+        </w:rPr>
+      </w:pPr>
+    </w:p>
+    <w:p>
+      <w:pPr>
+        <w:rPr>
+          <w:b/>
+          <w:lang w:val="id-ID"/>
+        </w:rPr>
+      </w:pPr>
+    </w:p>
+    <w:p>
+      <w:pPr>
+        <w:rPr>
+          <w:b/>
+          <w:lang w:val="id-ID"/>
+        </w:rPr>
+      </w:pPr>
+    </w:p>
+    <w:p>
+      <w:pPr>
+        <w:rPr>
+          <w:b/>
+          <w:lang w:val="id-ID"/>
+        </w:rPr>
+      </w:pPr>
+    </w:p>
+    <w:p>
+      <w:pPr>
+        <w:rPr>
+          <w:b/>
+          <w:lang w:val="id-ID"/>
+        </w:rPr>
+      </w:pPr>
+    </w:p>
+    <w:p>
+      <w:pPr>
+        <w:rPr>
+          <w:b/>
+          <w:lang w:val="id-ID"/>
+        </w:rPr>
+      </w:pPr>
+    </w:p>
+    <w:p>
+      <w:pPr>
+        <w:rPr>
+          <w:b/>
+          <w:lang w:val="id-ID"/>
+        </w:rPr>
+      </w:pPr>
+    </w:p>
+    <w:p>
+      <w:pPr>
+        <w:rPr>
+          <w:b/>
+          <w:lang w:val="id-ID"/>
+        </w:rPr>
+      </w:pPr>
+    </w:p>
+    <w:p>
+      <w:pPr>
+        <w:rPr>
+          <w:b/>
+          <w:lang w:val="id-ID"/>
+        </w:rPr>
+      </w:pPr>
+    </w:p>
+    <w:p>
+      <w:pPr>
+        <w:rPr>
+          <w:b/>
+          <w:lang w:val="id-ID"/>
+        </w:rPr>
+      </w:pPr>
+    </w:p>
+    <w:p>
+      <w:pPr>
+        <w:rPr>
+          <w:b/>
+          <w:lang w:val="id-ID"/>
+        </w:rPr>
+      </w:pPr>
+      <w:r>
+        <w:rPr>
+          <w:b/>
+          <w:lang w:val="id-ID"/>
+        </w:rPr>
+        <w:t>Progress</w:t>
+      </w:r>
+      <w:r>
+        <w:rPr>
+          <w:b/>
+          <w:lang w:val="id-ID"/>
+        </w:rPr>
+        <w:t xml:space="preserve"> </w:t>
+      </w:r>
+      <w:r>
+        <w:rPr>
+          <w:b/>
+          <w:lang w:val="id-ID"/>
+        </w:rPr>
+        <w:t>sampai tanggal 26 Maret 2015</w:t>
+      </w:r>
+      <w:r>
+        <w:rPr>
+          <w:b/>
+          <w:lang w:val="id-ID"/>
+        </w:rPr>
+        <w:t xml:space="preserve"> :</w:t>
+      </w:r>
+    </w:p>
+    <w:p>
+      <w:pPr>
+        <w:rPr>
+          <w:b/>
+          <w:lang w:val="id-ID"/>
+        </w:rPr>
+      </w:pPr>
+      <w:r>
+        <w:rPr>
+          <w:b/>
+          <w:lang w:val="id-ID"/>
+        </w:rPr>
+        <w:t xml:space="preserve">Fitur yang sudah diakomodasi : </w:t>
+      </w:r>
+    </w:p>
+    <w:p>
+      <w:pPr>
+        <w:rPr>
+          <w:b/>
+          <w:lang w:val="id-ID"/>
+        </w:rPr>
+      </w:pPr>
+      <w:r>
+        <w:rPr>
+          <w:b/>
+          <w:lang w:val="id-ID"/>
+        </w:rPr>
+        <w:t>1. Chat public</w:t>
+      </w:r>
+    </w:p>
+    <w:p>
+      <w:pPr>
+        <w:rPr>
+          <w:b/>
+          <w:lang w:val="id-ID"/>
+        </w:rPr>
+      </w:pPr>
+      <w:r>
+        <w:rPr>
+          <w:b/>
+          <w:lang w:val="id-ID"/>
+        </w:rPr>
+        <w:t>2. Chat private</w:t>
+      </w:r>
+    </w:p>
+    <w:p>
+      <w:pPr>
+        <w:rPr>
+          <w:b/>
+          <w:lang w:val="id-ID"/>
+        </w:rPr>
+      </w:pPr>
+      <w:r>
+        <w:rPr>
+          <w:b/>
+          <w:lang w:val="id-ID"/>
+        </w:rPr>
+        <w:t>3. Dapat diakses oleh multiple clients</w:t>
+      </w:r>
+    </w:p>
+    <w:p>
+      <w:pPr>
+        <w:rPr>
+          <w:b/>
+          <w:lang w:val="id-ID"/>
+        </w:rPr>
+      </w:pPr>
+      <w:r>
+        <w:rPr>
+          <w:b/>
+          <w:lang w:val="id-ID"/>
+        </w:rPr>
+        <w:t>4. Terdapat perintah login logout exit</w:t>
+      </w:r>
+    </w:p>
+    <w:p>
+      <w:pPr>
+        <w:rPr>
+          <w:b/>
+          <w:lang w:val="id-ID"/>
+        </w:rPr>
+      </w:pPr>
+      <w:r>
+        <w:rPr>
+          <w:b/>
+          <w:lang w:val="id-ID"/>
+        </w:rPr>
+        <w:t>5. Menampilkan list client yang online</w:t>
+      </w:r>
+    </w:p>
+    <w:p>
+      <w:pPr>
+        <w:rPr>
+          <w:b/>
+          <w:lang w:val="id-ID"/>
+        </w:rPr>
+      </w:pPr>
+    </w:p>
+    <w:p>
+      <w:pPr>
+        <w:rPr>
+          <w:b/>
+          <w:lang w:val="id-ID"/>
+        </w:rPr>
+      </w:pPr>
+      <w:r>
+        <w:rPr>
+          <w:b/>
+          <w:lang w:val="id-ID"/>
+        </w:rPr>
+        <w:t>Fitur yang belum diakomodasi :</w:t>
+      </w:r>
+    </w:p>
+    <w:p>
+      <w:pPr>
+        <w:rPr>
+          <w:b/>
+          <w:lang w:val="id-ID"/>
+        </w:rPr>
+      </w:pPr>
+      <w:r>
+        <w:rPr>
+          <w:b/>
+          <w:lang w:val="id-ID"/>
+        </w:rPr>
+        <w:t xml:space="preserve">1. Belum ada GUI, untuk GUI masih dalam pengerjaan menggunakan bahasa </w:t>
+      </w:r>
+      <w:r>
+        <w:rPr>
+          <w:b/>
+          <w:lang w:val="id-ID"/>
+        </w:rPr>
+        <w:t xml:space="preserve">C#. Client </w:t>
+      </w:r>
+      <w:r>
+        <w:rPr>
+          <w:b/>
+          <w:lang w:val="id-ID"/>
+        </w:rPr>
+        <w:t xml:space="preserve">dengan </w:t>
+      </w:r>
+      <w:r>
+        <w:rPr>
+          <w:b/>
+          <w:lang w:val="id-ID"/>
+        </w:rPr>
+        <w:t>GUI masih belum dapat connect server.</w:t>
+      </w:r>
       <w:bookmarkStart w:id="0" w:name="_GoBack"/>
       <w:bookmarkEnd w:id="0"/>
+    </w:p>
+    <w:p>
+      <w:pPr>
+        <w:rPr>
+          <w:b/>
+          <w:lang w:val="id-ID"/>
+        </w:rPr>
+      </w:pPr>
+    </w:p>
+    <w:p>
+      <w:pPr>
+        <w:rPr>
+          <w:b/>
+          <w:lang w:val="id-ID"/>
+        </w:rPr>
+      </w:pPr>
+      <w:r>
+        <w:rPr>
+          <w:b/>
+          <w:noProof/>
+          <w:lang w:val="id-ID" w:eastAsia="id-ID"/>
+        </w:rPr>
+        <w:drawing>
+          <wp:inline distT="0" distB="0" distL="0" distR="0">
+            <wp:extent cx="5731510" cy="3762459"/>
+            <wp:effectExtent l="0" t="0" r="2540" b="9525"/>
+            <wp:docPr id="3" name="Picture 3" descr="C:\Users\Ramadhan\Downloads\11072770_1063148650365708_1305553411_n.jpg"/>
+            <wp:cNvGraphicFramePr>
+              <a:graphicFrameLocks xmlns:a="http://schemas.openxmlformats.org/drawingml/2006/main" noChangeAspect="1"/>
+            </wp:cNvGraphicFramePr>
+            <a:graphic xmlns:a="http://schemas.openxmlformats.org/drawingml/2006/main">
+              <a:graphicData uri="http://schemas.openxmlformats.org/drawingml/2006/picture">
+                <pic:pic xmlns:pic="http://schemas.openxmlformats.org/drawingml/2006/picture">
+                  <pic:nvPicPr>
+                    <pic:cNvPr id="0" name="Picture 1" descr="C:\Users\Ramadhan\Downloads\11072770_1063148650365708_1305553411_n.jpg"/>
+                    <pic:cNvPicPr>
+                      <a:picLocks noChangeAspect="1" noChangeArrowheads="1"/>
+                    </pic:cNvPicPr>
+                  </pic:nvPicPr>
+                  <pic:blipFill>
+                    <a:blip r:embed="rId6">
+                      <a:extLst>
+                        <a:ext uri="{28A0092B-C50C-407E-A947-70E740481C1C}">
+                          <a14:useLocalDpi xmlns:a14="http://schemas.microsoft.com/office/drawing/2010/main" val="0"/>
+                        </a:ext>
+                      </a:extLst>
+                    </a:blip>
+                    <a:srcRect/>
+                    <a:stretch>
+                      <a:fillRect/>
+                    </a:stretch>
+                  </pic:blipFill>
+                  <pic:spPr bwMode="auto">
+                    <a:xfrm>
+                      <a:off x="0" y="0"/>
+                      <a:ext cx="5731510" cy="3762459"/>
+                    </a:xfrm>
+                    <a:prstGeom prst="rect">
+                      <a:avLst/>
+                    </a:prstGeom>
+                    <a:noFill/>
+                    <a:ln>
+                      <a:noFill/>
+                    </a:ln>
+                  </pic:spPr>
+                </pic:pic>
+              </a:graphicData>
+            </a:graphic>
+          </wp:inline>
+        </w:drawing>
+      </w:r>
     </w:p>
     <w:sectPr>
       <w:pgSz w:w="11906" w:h="16838"/>
@@ -1265,6 +1744,7 @@
   <w:style w:type="character" w:default="1" w:styleId="DefaultParagraphFont">
     <w:name w:val="Default Paragraph Font"/>
     <w:uiPriority w:val="1"/>
+    <w:semiHidden/>
     <w:unhideWhenUsed/>
   </w:style>
   <w:style w:type="table" w:default="1" w:styleId="TableNormal">

</xml_diff>

<commit_message>
Fitur login dan logout client GUI Selesai
Fitur login dan logout client GUI Selesai
</commit_message>
<xml_diff>
--- a/Dokumentasi Progress Pengerjaan Program Chat Client Server.docx
+++ b/Dokumentasi Progress Pengerjaan Program Chat Client Server.docx
@@ -1081,28 +1081,7 @@
           <w:b/>
           <w:lang w:val="id-ID"/>
         </w:rPr>
-        <w:t>Progress</w:t>
-      </w:r>
-      <w:r>
-        <w:rPr>
-          <w:b/>
-          <w:lang w:val="id-ID"/>
-        </w:rPr>
-        <w:t xml:space="preserve"> </w:t>
-      </w:r>
-      <w:r>
-        <w:rPr>
-          <w:b/>
-          <w:lang w:val="id-ID"/>
-        </w:rPr>
-        <w:t>sampai tanggal 26 Maret 2015</w:t>
-      </w:r>
-      <w:r>
-        <w:rPr>
-          <w:b/>
-          <w:lang w:val="id-ID"/>
-        </w:rPr>
-        <w:t xml:space="preserve"> :</w:t>
+        <w:t>Progress sampai tanggal 26 Maret 2015 :</w:t>
       </w:r>
     </w:p>
     <w:p>
@@ -1230,14 +1209,7 @@
           <w:b/>
           <w:lang w:val="id-ID"/>
         </w:rPr>
-        <w:t xml:space="preserve">1. Belum ada GUI, untuk GUI masih dalam pengerjaan menggunakan bahasa </w:t>
-      </w:r>
-      <w:r>
-        <w:rPr>
-          <w:b/>
-          <w:lang w:val="id-ID"/>
-        </w:rPr>
-        <w:t xml:space="preserve">C#. Client </w:t>
+        <w:t xml:space="preserve">1. Belum ada GUI, untuk GUI masih dalam pengerjaan menggunakan bahasa C#. Client </w:t>
       </w:r>
       <w:r>
         <w:rPr>
@@ -1253,8 +1225,6 @@
         </w:rPr>
         <w:t>GUI masih belum dapat connect server.</w:t>
       </w:r>
-      <w:bookmarkStart w:id="0" w:name="_GoBack"/>
-      <w:bookmarkEnd w:id="0"/>
     </w:p>
     <w:p>
       <w:pPr>
@@ -1326,6 +1296,355 @@
           </wp:inline>
         </w:drawing>
       </w:r>
+    </w:p>
+    <w:p>
+      <w:pPr>
+        <w:rPr>
+          <w:b/>
+          <w:lang w:val="id-ID"/>
+        </w:rPr>
+      </w:pPr>
+    </w:p>
+    <w:p>
+      <w:pPr>
+        <w:rPr>
+          <w:b/>
+          <w:lang w:val="id-ID"/>
+        </w:rPr>
+      </w:pPr>
+    </w:p>
+    <w:p>
+      <w:pPr>
+        <w:rPr>
+          <w:b/>
+          <w:lang w:val="id-ID"/>
+        </w:rPr>
+      </w:pPr>
+    </w:p>
+    <w:p>
+      <w:pPr>
+        <w:rPr>
+          <w:b/>
+          <w:lang w:val="id-ID"/>
+        </w:rPr>
+      </w:pPr>
+    </w:p>
+    <w:p>
+      <w:pPr>
+        <w:rPr>
+          <w:b/>
+          <w:lang w:val="id-ID"/>
+        </w:rPr>
+      </w:pPr>
+    </w:p>
+    <w:p>
+      <w:pPr>
+        <w:rPr>
+          <w:b/>
+          <w:lang w:val="id-ID"/>
+        </w:rPr>
+      </w:pPr>
+    </w:p>
+    <w:p>
+      <w:pPr>
+        <w:rPr>
+          <w:b/>
+          <w:lang w:val="id-ID"/>
+        </w:rPr>
+      </w:pPr>
+    </w:p>
+    <w:p>
+      <w:pPr>
+        <w:rPr>
+          <w:b/>
+          <w:lang w:val="id-ID"/>
+        </w:rPr>
+      </w:pPr>
+    </w:p>
+    <w:p>
+      <w:pPr>
+        <w:rPr>
+          <w:b/>
+          <w:lang w:val="id-ID"/>
+        </w:rPr>
+      </w:pPr>
+    </w:p>
+    <w:p>
+      <w:pPr>
+        <w:rPr>
+          <w:b/>
+          <w:lang w:val="id-ID"/>
+        </w:rPr>
+      </w:pPr>
+    </w:p>
+    <w:p>
+      <w:pPr>
+        <w:rPr>
+          <w:b/>
+          <w:lang w:val="id-ID"/>
+        </w:rPr>
+      </w:pPr>
+    </w:p>
+    <w:p>
+      <w:pPr>
+        <w:rPr>
+          <w:b/>
+          <w:lang w:val="id-ID"/>
+        </w:rPr>
+      </w:pPr>
+    </w:p>
+    <w:p>
+      <w:pPr>
+        <w:rPr>
+          <w:b/>
+          <w:lang w:val="id-ID"/>
+        </w:rPr>
+      </w:pPr>
+    </w:p>
+    <w:p>
+      <w:pPr>
+        <w:rPr>
+          <w:b/>
+          <w:lang w:val="id-ID"/>
+        </w:rPr>
+      </w:pPr>
+    </w:p>
+    <w:p>
+      <w:pPr>
+        <w:rPr>
+          <w:b/>
+          <w:lang w:val="id-ID"/>
+        </w:rPr>
+      </w:pPr>
+    </w:p>
+    <w:p>
+      <w:pPr>
+        <w:rPr>
+          <w:b/>
+          <w:lang w:val="id-ID"/>
+        </w:rPr>
+      </w:pPr>
+    </w:p>
+    <w:p>
+      <w:pPr>
+        <w:rPr>
+          <w:b/>
+          <w:lang w:val="id-ID"/>
+        </w:rPr>
+      </w:pPr>
+    </w:p>
+    <w:p>
+      <w:pPr>
+        <w:rPr>
+          <w:b/>
+          <w:lang w:val="id-ID"/>
+        </w:rPr>
+      </w:pPr>
+      <w:r>
+        <w:rPr>
+          <w:b/>
+          <w:lang w:val="id-ID"/>
+        </w:rPr>
+        <w:t>Progress sampai tanggal 27 Maret 2015 :</w:t>
+      </w:r>
+    </w:p>
+    <w:p>
+      <w:pPr>
+        <w:rPr>
+          <w:b/>
+          <w:lang w:val="id-ID"/>
+        </w:rPr>
+      </w:pPr>
+      <w:r>
+        <w:rPr>
+          <w:b/>
+          <w:lang w:val="id-ID"/>
+        </w:rPr>
+        <w:t xml:space="preserve">Fitur yang sudah diakomodasi : </w:t>
+      </w:r>
+    </w:p>
+    <w:p>
+      <w:pPr>
+        <w:rPr>
+          <w:b/>
+          <w:lang w:val="id-ID"/>
+        </w:rPr>
+      </w:pPr>
+      <w:r>
+        <w:rPr>
+          <w:b/>
+          <w:lang w:val="id-ID"/>
+        </w:rPr>
+        <w:t xml:space="preserve">1. </w:t>
+      </w:r>
+      <w:r>
+        <w:rPr>
+          <w:b/>
+          <w:lang w:val="id-ID"/>
+        </w:rPr>
+        <w:t>Login</w:t>
+      </w:r>
+    </w:p>
+    <w:p>
+      <w:pPr>
+        <w:rPr>
+          <w:b/>
+          <w:lang w:val="id-ID"/>
+        </w:rPr>
+      </w:pPr>
+      <w:r>
+        <w:rPr>
+          <w:b/>
+          <w:lang w:val="id-ID"/>
+        </w:rPr>
+        <w:t>2. Logout</w:t>
+      </w:r>
+    </w:p>
+    <w:p>
+      <w:pPr>
+        <w:rPr>
+          <w:b/>
+          <w:lang w:val="id-ID"/>
+        </w:rPr>
+      </w:pPr>
+    </w:p>
+    <w:p>
+      <w:pPr>
+        <w:rPr>
+          <w:b/>
+          <w:lang w:val="id-ID"/>
+        </w:rPr>
+      </w:pPr>
+      <w:r>
+        <w:rPr>
+          <w:b/>
+          <w:lang w:val="id-ID"/>
+        </w:rPr>
+        <w:t xml:space="preserve">Login : </w:t>
+      </w:r>
+    </w:p>
+    <w:p>
+      <w:pPr>
+        <w:rPr>
+          <w:b/>
+          <w:lang w:val="id-ID"/>
+        </w:rPr>
+      </w:pPr>
+      <w:r>
+        <w:rPr>
+          <w:noProof/>
+          <w:lang w:val="id-ID" w:eastAsia="id-ID"/>
+        </w:rPr>
+        <w:drawing>
+          <wp:inline distT="0" distB="0" distL="0" distR="0" wp14:anchorId="3E84F240" wp14:editId="5984F151">
+            <wp:extent cx="5731510" cy="2428240"/>
+            <wp:effectExtent l="0" t="0" r="2540" b="0"/>
+            <wp:docPr id="4" name="Picture 4"/>
+            <wp:cNvGraphicFramePr>
+              <a:graphicFrameLocks xmlns:a="http://schemas.openxmlformats.org/drawingml/2006/main" noChangeAspect="1"/>
+            </wp:cNvGraphicFramePr>
+            <a:graphic xmlns:a="http://schemas.openxmlformats.org/drawingml/2006/main">
+              <a:graphicData uri="http://schemas.openxmlformats.org/drawingml/2006/picture">
+                <pic:pic xmlns:pic="http://schemas.openxmlformats.org/drawingml/2006/picture">
+                  <pic:nvPicPr>
+                    <pic:cNvPr id="1" name=""/>
+                    <pic:cNvPicPr/>
+                  </pic:nvPicPr>
+                  <pic:blipFill>
+                    <a:blip r:embed="rId7"/>
+                    <a:stretch>
+                      <a:fillRect/>
+                    </a:stretch>
+                  </pic:blipFill>
+                  <pic:spPr>
+                    <a:xfrm>
+                      <a:off x="0" y="0"/>
+                      <a:ext cx="5731510" cy="2428240"/>
+                    </a:xfrm>
+                    <a:prstGeom prst="rect">
+                      <a:avLst/>
+                    </a:prstGeom>
+                  </pic:spPr>
+                </pic:pic>
+              </a:graphicData>
+            </a:graphic>
+          </wp:inline>
+        </w:drawing>
+      </w:r>
+    </w:p>
+    <w:p>
+      <w:pPr>
+        <w:rPr>
+          <w:b/>
+          <w:lang w:val="id-ID"/>
+        </w:rPr>
+      </w:pPr>
+    </w:p>
+    <w:p>
+      <w:pPr>
+        <w:rPr>
+          <w:b/>
+          <w:lang w:val="id-ID"/>
+        </w:rPr>
+      </w:pPr>
+      <w:r>
+        <w:rPr>
+          <w:b/>
+          <w:lang w:val="id-ID"/>
+        </w:rPr>
+        <w:t xml:space="preserve">Logout : </w:t>
+      </w:r>
+    </w:p>
+    <w:p>
+      <w:pPr>
+        <w:rPr>
+          <w:b/>
+          <w:lang w:val="id-ID"/>
+        </w:rPr>
+      </w:pPr>
+      <w:r>
+        <w:rPr>
+          <w:noProof/>
+          <w:lang w:val="id-ID" w:eastAsia="id-ID"/>
+        </w:rPr>
+        <w:drawing>
+          <wp:inline distT="0" distB="0" distL="0" distR="0" wp14:anchorId="4BF7A1DB" wp14:editId="044707B3">
+            <wp:extent cx="5731510" cy="2449195"/>
+            <wp:effectExtent l="0" t="0" r="2540" b="8255"/>
+            <wp:docPr id="5" name="Picture 5"/>
+            <wp:cNvGraphicFramePr>
+              <a:graphicFrameLocks xmlns:a="http://schemas.openxmlformats.org/drawingml/2006/main" noChangeAspect="1"/>
+            </wp:cNvGraphicFramePr>
+            <a:graphic xmlns:a="http://schemas.openxmlformats.org/drawingml/2006/main">
+              <a:graphicData uri="http://schemas.openxmlformats.org/drawingml/2006/picture">
+                <pic:pic xmlns:pic="http://schemas.openxmlformats.org/drawingml/2006/picture">
+                  <pic:nvPicPr>
+                    <pic:cNvPr id="1" name=""/>
+                    <pic:cNvPicPr/>
+                  </pic:nvPicPr>
+                  <pic:blipFill>
+                    <a:blip r:embed="rId8"/>
+                    <a:stretch>
+                      <a:fillRect/>
+                    </a:stretch>
+                  </pic:blipFill>
+                  <pic:spPr>
+                    <a:xfrm>
+                      <a:off x="0" y="0"/>
+                      <a:ext cx="5731510" cy="2449195"/>
+                    </a:xfrm>
+                    <a:prstGeom prst="rect">
+                      <a:avLst/>
+                    </a:prstGeom>
+                  </pic:spPr>
+                </pic:pic>
+              </a:graphicData>
+            </a:graphic>
+          </wp:inline>
+        </w:drawing>
+      </w:r>
+      <w:bookmarkStart w:id="0" w:name="_GoBack"/>
+      <w:bookmarkEnd w:id="0"/>
     </w:p>
     <w:sectPr>
       <w:pgSz w:w="11906" w:h="16838"/>

</xml_diff>